<commit_message>
Comunicacion i2c nuevos canales. I puertos del arduino igual al esquematico
</commit_message>
<xml_diff>
--- a/Tipologia mensajes I2C.docx
+++ b/Tipologia mensajes I2C.docx
@@ -62,12 +62,14 @@
           <w:lang w:val="es-ES"/>
         </w:rPr>
       </w:pPr>
+      <w:proofErr w:type="spellStart"/>
       <w:r>
         <w:rPr>
           <w:lang w:val="es-ES"/>
         </w:rPr>
         <w:t>Encoders</w:t>
       </w:r>
+      <w:proofErr w:type="spellEnd"/>
     </w:p>
     <w:p>
       <w:pPr>
@@ -188,12 +190,14 @@
         </w:rPr>
         <w:t xml:space="preserve">Datos </w:t>
       </w:r>
+      <w:proofErr w:type="spellStart"/>
       <w:r>
         <w:rPr>
           <w:lang w:val="es-ES"/>
         </w:rPr>
         <w:t>Enconders</w:t>
       </w:r>
+      <w:proofErr w:type="spellEnd"/>
       <w:r>
         <w:rPr>
           <w:lang w:val="es-ES"/>
@@ -351,13 +355,7 @@
         <w:rPr>
           <w:lang w:val="es-ES"/>
         </w:rPr>
-        <w:t>Controladora Motor</w:t>
-      </w:r>
-      <w:r>
-        <w:rPr>
-          <w:lang w:val="es-ES"/>
-        </w:rPr>
-        <w:t xml:space="preserve"> Izquierda.</w:t>
+        <w:t>Controladora Motor Izquierda.</w:t>
       </w:r>
     </w:p>
     <w:tbl>
@@ -571,7 +569,21 @@
               <w:rPr>
                 <w:lang w:val="es-ES"/>
               </w:rPr>
-              <w:t>2 -&gt; Backward.</w:t>
+              <w:t xml:space="preserve">2 -&gt; </w:t>
+            </w:r>
+            <w:proofErr w:type="spellStart"/>
+            <w:r>
+              <w:rPr>
+                <w:lang w:val="es-ES"/>
+              </w:rPr>
+              <w:t>Backward</w:t>
+            </w:r>
+            <w:proofErr w:type="spellEnd"/>
+            <w:r>
+              <w:rPr>
+                <w:lang w:val="es-ES"/>
+              </w:rPr>
+              <w:t>.</w:t>
             </w:r>
           </w:p>
         </w:tc>
@@ -913,13 +925,7 @@
               <w:rPr>
                 <w:lang w:val="es-ES"/>
               </w:rPr>
-              <w:t>1</w:t>
-            </w:r>
-            <w:r>
-              <w:rPr>
-                <w:lang w:val="es-ES"/>
-              </w:rPr>
-              <w:t>-255</w:t>
+              <w:t>1-255</w:t>
             </w:r>
           </w:p>
         </w:tc>
@@ -988,7 +994,21 @@
               <w:rPr>
                 <w:lang w:val="es-ES"/>
               </w:rPr>
-              <w:t>2 -&gt; Backward.</w:t>
+              <w:t xml:space="preserve">2 -&gt; </w:t>
+            </w:r>
+            <w:proofErr w:type="spellStart"/>
+            <w:r>
+              <w:rPr>
+                <w:lang w:val="es-ES"/>
+              </w:rPr>
+              <w:t>Backward</w:t>
+            </w:r>
+            <w:proofErr w:type="spellEnd"/>
+            <w:r>
+              <w:rPr>
+                <w:lang w:val="es-ES"/>
+              </w:rPr>
+              <w:t>.</w:t>
             </w:r>
           </w:p>
         </w:tc>
@@ -1204,11 +1224,19 @@
                 <w:lang w:val="es-ES"/>
               </w:rPr>
             </w:pPr>
-            <w:r>
-              <w:rPr>
-                <w:lang w:val="es-ES"/>
-              </w:rPr>
-              <w:t>Encoder Rueda Izquierda</w:t>
+            <w:proofErr w:type="spellStart"/>
+            <w:r>
+              <w:rPr>
+                <w:lang w:val="es-ES"/>
+              </w:rPr>
+              <w:t>Encoder</w:t>
+            </w:r>
+            <w:proofErr w:type="spellEnd"/>
+            <w:r>
+              <w:rPr>
+                <w:lang w:val="es-ES"/>
+              </w:rPr>
+              <w:t xml:space="preserve"> Rueda Izquierda</w:t>
             </w:r>
             <w:r>
               <w:rPr>
@@ -1304,12 +1332,20 @@
                 <w:lang w:val="es-ES"/>
               </w:rPr>
             </w:pPr>
+            <w:proofErr w:type="spellStart"/>
             <w:r>
               <w:rPr>
                 <w:lang w:val="es-ES"/>
               </w:rPr>
               <w:lastRenderedPageBreak/>
-              <w:t xml:space="preserve">Encoder Rueda </w:t>
+              <w:t>Encoder</w:t>
+            </w:r>
+            <w:proofErr w:type="spellEnd"/>
+            <w:r>
+              <w:rPr>
+                <w:lang w:val="es-ES"/>
+              </w:rPr>
+              <w:t xml:space="preserve"> Rueda </w:t>
             </w:r>
             <w:r>
               <w:rPr>
@@ -1589,6 +1625,382 @@
         </w:rPr>
         <w:tab/>
       </w:r>
+    </w:p>
+    <w:p>
+      <w:pPr>
+        <w:rPr>
+          <w:lang w:val="es-ES"/>
+        </w:rPr>
+      </w:pPr>
+    </w:p>
+    <w:p>
+      <w:pPr>
+        <w:rPr>
+          <w:lang w:val="es-ES"/>
+        </w:rPr>
+      </w:pPr>
+    </w:p>
+    <w:p>
+      <w:pPr>
+        <w:rPr>
+          <w:lang w:val="es-ES"/>
+        </w:rPr>
+      </w:pPr>
+    </w:p>
+    <w:p>
+      <w:pPr>
+        <w:rPr>
+          <w:lang w:val="es-ES"/>
+        </w:rPr>
+      </w:pPr>
+    </w:p>
+    <w:p>
+      <w:pPr>
+        <w:rPr>
+          <w:lang w:val="es-ES"/>
+        </w:rPr>
+      </w:pPr>
+    </w:p>
+    <w:p>
+      <w:pPr>
+        <w:rPr>
+          <w:lang w:val="es-ES"/>
+        </w:rPr>
+      </w:pPr>
+      <w:r>
+        <w:rPr>
+          <w:lang w:val="es-ES"/>
+        </w:rPr>
+        <w:br w:type="page"/>
+      </w:r>
+    </w:p>
+    <w:p>
+      <w:pPr>
+        <w:rPr>
+          <w:lang w:val="es-ES"/>
+        </w:rPr>
+      </w:pPr>
+      <w:r>
+        <w:rPr>
+          <w:lang w:val="es-ES"/>
+        </w:rPr>
+        <w:lastRenderedPageBreak/>
+        <w:t>Canal</w:t>
+      </w:r>
+    </w:p>
+    <w:p>
+      <w:pPr>
+        <w:rPr>
+          <w:lang w:val="es-ES"/>
+        </w:rPr>
+      </w:pPr>
+      <w:r>
+        <w:rPr>
+          <w:lang w:val="es-ES"/>
+        </w:rPr>
+        <w:t>Motores:</w:t>
+      </w:r>
+    </w:p>
+    <w:p>
+      <w:pPr>
+        <w:rPr>
+          <w:lang w:val="en-US"/>
+        </w:rPr>
+      </w:pPr>
+      <w:r>
+        <w:rPr>
+          <w:lang w:val="en-US"/>
+        </w:rPr>
+        <w:t xml:space="preserve">10 -&gt; </w:t>
+      </w:r>
+      <w:r>
+        <w:rPr>
+          <w:lang w:val="en-US"/>
+        </w:rPr>
+        <w:t>Enable</w:t>
+      </w:r>
+      <w:r>
+        <w:rPr>
+          <w:lang w:val="en-US"/>
+        </w:rPr>
+        <w:t xml:space="preserve"> Motor</w:t>
+      </w:r>
+      <w:r>
+        <w:rPr>
+          <w:lang w:val="en-US"/>
+        </w:rPr>
+        <w:t>s</w:t>
+      </w:r>
+    </w:p>
+    <w:p>
+      <w:pPr>
+        <w:rPr>
+          <w:lang w:val="en-US"/>
+        </w:rPr>
+      </w:pPr>
+      <w:r>
+        <w:rPr>
+          <w:lang w:val="en-US"/>
+        </w:rPr>
+        <w:t xml:space="preserve">11 -&gt; </w:t>
+      </w:r>
+      <w:r>
+        <w:rPr>
+          <w:lang w:val="en-US"/>
+        </w:rPr>
+        <w:t>Forward</w:t>
+      </w:r>
+    </w:p>
+    <w:p>
+      <w:pPr>
+        <w:rPr>
+          <w:lang w:val="en-US"/>
+        </w:rPr>
+      </w:pPr>
+      <w:r>
+        <w:rPr>
+          <w:lang w:val="en-US"/>
+        </w:rPr>
+        <w:t>12 -&gt;</w:t>
+      </w:r>
+      <w:r>
+        <w:rPr>
+          <w:lang w:val="en-US"/>
+        </w:rPr>
+        <w:t xml:space="preserve"> Backward</w:t>
+      </w:r>
+    </w:p>
+    <w:p>
+      <w:pPr>
+        <w:rPr>
+          <w:lang w:val="en-US"/>
+        </w:rPr>
+      </w:pPr>
+      <w:r>
+        <w:rPr>
+          <w:lang w:val="en-US"/>
+        </w:rPr>
+        <w:t>13 -&gt; Left</w:t>
+      </w:r>
+    </w:p>
+    <w:p>
+      <w:pPr>
+        <w:rPr>
+          <w:lang w:val="en-US"/>
+        </w:rPr>
+      </w:pPr>
+      <w:r>
+        <w:rPr>
+          <w:lang w:val="en-US"/>
+        </w:rPr>
+        <w:t>14 -&gt;</w:t>
+      </w:r>
+      <w:r>
+        <w:rPr>
+          <w:lang w:val="en-US"/>
+        </w:rPr>
+        <w:t xml:space="preserve"> R</w:t>
+      </w:r>
+      <w:r>
+        <w:rPr>
+          <w:lang w:val="en-US"/>
+        </w:rPr>
+        <w:t>ight</w:t>
+      </w:r>
+    </w:p>
+    <w:p>
+      <w:pPr>
+        <w:rPr>
+          <w:lang w:val="en-US"/>
+        </w:rPr>
+      </w:pPr>
+      <w:r>
+        <w:rPr>
+          <w:lang w:val="en-US"/>
+        </w:rPr>
+        <w:t>15 -&gt; Stop</w:t>
+      </w:r>
+    </w:p>
+    <w:p>
+      <w:pPr>
+        <w:rPr>
+          <w:lang w:val="es-ES"/>
+        </w:rPr>
+      </w:pPr>
+    </w:p>
+    <w:p>
+      <w:pPr>
+        <w:rPr>
+          <w:lang w:val="es-ES"/>
+        </w:rPr>
+      </w:pPr>
+      <w:proofErr w:type="spellStart"/>
+      <w:r>
+        <w:rPr>
+          <w:lang w:val="es-ES"/>
+        </w:rPr>
+        <w:t>Encoder</w:t>
+      </w:r>
+      <w:proofErr w:type="spellEnd"/>
+      <w:r>
+        <w:rPr>
+          <w:lang w:val="es-ES"/>
+        </w:rPr>
+        <w:t>:</w:t>
+      </w:r>
+    </w:p>
+    <w:p>
+      <w:pPr>
+        <w:rPr>
+          <w:lang w:val="en-US"/>
+        </w:rPr>
+      </w:pPr>
+      <w:r>
+        <w:rPr>
+          <w:lang w:val="en-US"/>
+        </w:rPr>
+        <w:t>20 -&gt; Encoder Left</w:t>
+      </w:r>
+    </w:p>
+    <w:p>
+      <w:pPr>
+        <w:rPr>
+          <w:lang w:val="en-US"/>
+        </w:rPr>
+      </w:pPr>
+      <w:r>
+        <w:rPr>
+          <w:lang w:val="en-US"/>
+        </w:rPr>
+        <w:t xml:space="preserve">21 -&gt; Encoder </w:t>
+      </w:r>
+      <w:r>
+        <w:rPr>
+          <w:lang w:val="en-US"/>
+        </w:rPr>
+        <w:t>R</w:t>
+      </w:r>
+      <w:r>
+        <w:rPr>
+          <w:lang w:val="en-US"/>
+        </w:rPr>
+        <w:t>ight</w:t>
+      </w:r>
+    </w:p>
+    <w:p>
+      <w:pPr>
+        <w:rPr>
+          <w:lang w:val="en-US"/>
+        </w:rPr>
+      </w:pPr>
+    </w:p>
+    <w:p>
+      <w:pPr>
+        <w:rPr>
+          <w:lang w:val="en-US"/>
+        </w:rPr>
+      </w:pPr>
+      <w:r>
+        <w:rPr>
+          <w:lang w:val="en-US"/>
+        </w:rPr>
+        <w:t>Ultrasound</w:t>
+      </w:r>
+      <w:r>
+        <w:rPr>
+          <w:lang w:val="en-US"/>
+        </w:rPr>
+        <w:t>:</w:t>
+      </w:r>
+    </w:p>
+    <w:p>
+      <w:pPr>
+        <w:rPr>
+          <w:lang w:val="en-US"/>
+        </w:rPr>
+      </w:pPr>
+      <w:r>
+        <w:rPr>
+          <w:lang w:val="en-US"/>
+        </w:rPr>
+        <w:t xml:space="preserve">31 -&gt; </w:t>
+      </w:r>
+      <w:r>
+        <w:rPr>
+          <w:lang w:val="en-US"/>
+        </w:rPr>
+        <w:t>Ultrasound</w:t>
+      </w:r>
+      <w:r>
+        <w:rPr>
+          <w:lang w:val="en-US"/>
+        </w:rPr>
+        <w:t xml:space="preserve"> </w:t>
+      </w:r>
+      <w:r>
+        <w:rPr>
+          <w:lang w:val="en-US"/>
+        </w:rPr>
+        <w:t>Left</w:t>
+      </w:r>
+    </w:p>
+    <w:p>
+      <w:pPr>
+        <w:rPr>
+          <w:lang w:val="en-US"/>
+        </w:rPr>
+      </w:pPr>
+      <w:r>
+        <w:rPr>
+          <w:lang w:val="en-US"/>
+        </w:rPr>
+        <w:t xml:space="preserve">32 -&gt; </w:t>
+      </w:r>
+      <w:r>
+        <w:rPr>
+          <w:lang w:val="en-US"/>
+        </w:rPr>
+        <w:t>Ultrasound</w:t>
+      </w:r>
+      <w:r>
+        <w:rPr>
+          <w:lang w:val="en-US"/>
+        </w:rPr>
+        <w:t xml:space="preserve"> </w:t>
+      </w:r>
+      <w:r>
+        <w:rPr>
+          <w:lang w:val="en-US"/>
+        </w:rPr>
+        <w:t>R</w:t>
+      </w:r>
+      <w:r>
+        <w:rPr>
+          <w:lang w:val="en-US"/>
+        </w:rPr>
+        <w:t>ight</w:t>
+      </w:r>
+    </w:p>
+    <w:p>
+      <w:pPr>
+        <w:rPr>
+          <w:lang w:val="es-ES"/>
+        </w:rPr>
+      </w:pPr>
+    </w:p>
+    <w:p>
+      <w:pPr>
+        <w:rPr>
+          <w:lang w:val="es-ES"/>
+        </w:rPr>
+      </w:pPr>
+    </w:p>
+    <w:p>
+      <w:pPr>
+        <w:rPr>
+          <w:lang w:val="es-ES"/>
+        </w:rPr>
+      </w:pPr>
     </w:p>
     <w:sectPr>
       <w:pgSz w:w="11906" w:h="16838"/>

</xml_diff>

<commit_message>
Control I2C Motores Arduino
</commit_message>
<xml_diff>
--- a/Tipologia mensajes I2C.docx
+++ b/Tipologia mensajes I2C.docx
@@ -333,6 +333,26 @@
     </w:p>
     <w:p>
       <w:pPr>
+        <w:rPr>
+          <w:lang w:val="es-ES"/>
+        </w:rPr>
+      </w:pPr>
+      <w:r>
+        <w:rPr>
+          <w:lang w:val="es-ES"/>
+        </w:rPr>
+        <w:br w:type="page"/>
+      </w:r>
+    </w:p>
+    <w:p>
+      <w:pPr>
+        <w:rPr>
+          <w:lang w:val="es-ES"/>
+        </w:rPr>
+      </w:pPr>
+    </w:p>
+    <w:p>
+      <w:pPr>
         <w:pStyle w:val="Ttulo2"/>
         <w:rPr>
           <w:lang w:val="es-ES"/>
@@ -343,6 +363,409 @@
           <w:lang w:val="es-ES"/>
         </w:rPr>
         <w:t>Canales</w:t>
+      </w:r>
+    </w:p>
+    <w:p>
+      <w:pPr>
+        <w:rPr>
+          <w:lang w:val="es-ES"/>
+        </w:rPr>
+      </w:pPr>
+      <w:r>
+        <w:rPr>
+          <w:lang w:val="es-ES"/>
+        </w:rPr>
+        <w:t>Motores:</w:t>
+      </w:r>
+    </w:p>
+    <w:p>
+      <w:pPr>
+        <w:rPr>
+          <w:lang w:val="en-US"/>
+        </w:rPr>
+      </w:pPr>
+      <w:r>
+        <w:rPr>
+          <w:lang w:val="en-US"/>
+        </w:rPr>
+        <w:t xml:space="preserve">10 -&gt; </w:t>
+      </w:r>
+      <w:r>
+        <w:rPr>
+          <w:lang w:val="en-US"/>
+        </w:rPr>
+        <w:t>Enable</w:t>
+      </w:r>
+      <w:r>
+        <w:rPr>
+          <w:lang w:val="en-US"/>
+        </w:rPr>
+        <w:t xml:space="preserve"> Motor</w:t>
+      </w:r>
+      <w:r>
+        <w:rPr>
+          <w:lang w:val="en-US"/>
+        </w:rPr>
+        <w:t>s</w:t>
+      </w:r>
+    </w:p>
+    <w:p>
+      <w:pPr>
+        <w:rPr>
+          <w:lang w:val="en-US"/>
+        </w:rPr>
+      </w:pPr>
+      <w:r>
+        <w:rPr>
+          <w:lang w:val="en-US"/>
+        </w:rPr>
+        <w:t xml:space="preserve">11 -&gt; </w:t>
+      </w:r>
+      <w:r>
+        <w:rPr>
+          <w:lang w:val="en-US"/>
+        </w:rPr>
+        <w:t>Forward</w:t>
+      </w:r>
+    </w:p>
+    <w:p>
+      <w:pPr>
+        <w:rPr>
+          <w:lang w:val="en-US"/>
+        </w:rPr>
+      </w:pPr>
+      <w:r>
+        <w:rPr>
+          <w:lang w:val="en-US"/>
+        </w:rPr>
+        <w:t>12 -&gt;</w:t>
+      </w:r>
+      <w:r>
+        <w:rPr>
+          <w:lang w:val="en-US"/>
+        </w:rPr>
+        <w:t xml:space="preserve"> Backward</w:t>
+      </w:r>
+    </w:p>
+    <w:p>
+      <w:pPr>
+        <w:rPr>
+          <w:lang w:val="en-US"/>
+        </w:rPr>
+      </w:pPr>
+      <w:r>
+        <w:rPr>
+          <w:lang w:val="en-US"/>
+        </w:rPr>
+        <w:t>13 -&gt; Left</w:t>
+      </w:r>
+    </w:p>
+    <w:p>
+      <w:pPr>
+        <w:rPr>
+          <w:lang w:val="en-US"/>
+        </w:rPr>
+      </w:pPr>
+      <w:r>
+        <w:rPr>
+          <w:lang w:val="en-US"/>
+        </w:rPr>
+        <w:t>14 -&gt;</w:t>
+      </w:r>
+      <w:r>
+        <w:rPr>
+          <w:lang w:val="en-US"/>
+        </w:rPr>
+        <w:t xml:space="preserve"> R</w:t>
+      </w:r>
+      <w:r>
+        <w:rPr>
+          <w:lang w:val="en-US"/>
+        </w:rPr>
+        <w:t>ight</w:t>
+      </w:r>
+    </w:p>
+    <w:p>
+      <w:pPr>
+        <w:rPr>
+          <w:lang w:val="en-US"/>
+        </w:rPr>
+      </w:pPr>
+      <w:r>
+        <w:rPr>
+          <w:lang w:val="en-US"/>
+        </w:rPr>
+        <w:t>15 -&gt; Stop</w:t>
+      </w:r>
+    </w:p>
+    <w:p>
+      <w:pPr>
+        <w:rPr>
+          <w:lang w:val="es-ES"/>
+        </w:rPr>
+      </w:pPr>
+    </w:p>
+    <w:p>
+      <w:pPr>
+        <w:rPr>
+          <w:lang w:val="es-ES"/>
+        </w:rPr>
+      </w:pPr>
+      <w:proofErr w:type="spellStart"/>
+      <w:r>
+        <w:rPr>
+          <w:lang w:val="es-ES"/>
+        </w:rPr>
+        <w:t>Encoder</w:t>
+      </w:r>
+      <w:proofErr w:type="spellEnd"/>
+      <w:r>
+        <w:rPr>
+          <w:lang w:val="es-ES"/>
+        </w:rPr>
+        <w:t>:</w:t>
+      </w:r>
+    </w:p>
+    <w:p>
+      <w:pPr>
+        <w:rPr>
+          <w:lang w:val="en-US"/>
+        </w:rPr>
+      </w:pPr>
+      <w:r>
+        <w:rPr>
+          <w:lang w:val="en-US"/>
+        </w:rPr>
+        <w:t>20 -&gt; Encoder Left</w:t>
+      </w:r>
+    </w:p>
+    <w:p>
+      <w:pPr>
+        <w:rPr>
+          <w:lang w:val="en-US"/>
+        </w:rPr>
+      </w:pPr>
+      <w:r>
+        <w:rPr>
+          <w:lang w:val="en-US"/>
+        </w:rPr>
+        <w:t xml:space="preserve">21 -&gt; Encoder </w:t>
+      </w:r>
+      <w:r>
+        <w:rPr>
+          <w:lang w:val="en-US"/>
+        </w:rPr>
+        <w:t>R</w:t>
+      </w:r>
+      <w:r>
+        <w:rPr>
+          <w:lang w:val="en-US"/>
+        </w:rPr>
+        <w:t>ight</w:t>
+      </w:r>
+    </w:p>
+    <w:p>
+      <w:pPr>
+        <w:rPr>
+          <w:lang w:val="en-US"/>
+        </w:rPr>
+      </w:pPr>
+    </w:p>
+    <w:p>
+      <w:pPr>
+        <w:rPr>
+          <w:lang w:val="en-US"/>
+        </w:rPr>
+      </w:pPr>
+      <w:r>
+        <w:rPr>
+          <w:lang w:val="en-US"/>
+        </w:rPr>
+        <w:t>Ultrasound</w:t>
+      </w:r>
+      <w:r>
+        <w:rPr>
+          <w:lang w:val="en-US"/>
+        </w:rPr>
+        <w:t>:</w:t>
+      </w:r>
+    </w:p>
+    <w:p>
+      <w:pPr>
+        <w:rPr>
+          <w:lang w:val="en-US"/>
+        </w:rPr>
+      </w:pPr>
+      <w:r>
+        <w:rPr>
+          <w:lang w:val="en-US"/>
+        </w:rPr>
+        <w:t xml:space="preserve">31 -&gt; </w:t>
+      </w:r>
+      <w:r>
+        <w:rPr>
+          <w:lang w:val="en-US"/>
+        </w:rPr>
+        <w:t xml:space="preserve">Ultrasound </w:t>
+      </w:r>
+      <w:r>
+        <w:rPr>
+          <w:lang w:val="en-US"/>
+        </w:rPr>
+        <w:t>Left</w:t>
+      </w:r>
+    </w:p>
+    <w:p>
+      <w:pPr>
+        <w:rPr>
+          <w:lang w:val="en-US"/>
+        </w:rPr>
+      </w:pPr>
+      <w:r>
+        <w:rPr>
+          <w:lang w:val="en-US"/>
+        </w:rPr>
+        <w:t xml:space="preserve">32 -&gt; </w:t>
+      </w:r>
+      <w:r>
+        <w:rPr>
+          <w:lang w:val="en-US"/>
+        </w:rPr>
+        <w:t xml:space="preserve">Ultrasound </w:t>
+      </w:r>
+      <w:r>
+        <w:rPr>
+          <w:lang w:val="en-US"/>
+        </w:rPr>
+        <w:t>R</w:t>
+      </w:r>
+      <w:r>
+        <w:rPr>
+          <w:lang w:val="en-US"/>
+        </w:rPr>
+        <w:t>ight</w:t>
+      </w:r>
+    </w:p>
+    <w:p>
+      <w:pPr>
+        <w:rPr>
+          <w:lang w:val="es-ES"/>
+        </w:rPr>
+      </w:pPr>
+    </w:p>
+    <w:p>
+      <w:pPr>
+        <w:rPr>
+          <w:b/>
+          <w:bCs/>
+          <w:lang w:val="es-ES"/>
+        </w:rPr>
+      </w:pPr>
+      <w:r>
+        <w:rPr>
+          <w:b/>
+          <w:bCs/>
+          <w:lang w:val="es-ES"/>
+        </w:rPr>
+        <w:t xml:space="preserve">Primero se le da </w:t>
+      </w:r>
+      <w:r>
+        <w:rPr>
+          <w:b/>
+          <w:bCs/>
+          <w:lang w:val="es-ES"/>
+        </w:rPr>
+        <w:t xml:space="preserve">la orden y luego el </w:t>
+      </w:r>
+      <w:proofErr w:type="spellStart"/>
+      <w:r>
+        <w:rPr>
+          <w:b/>
+          <w:bCs/>
+          <w:lang w:val="es-ES"/>
+        </w:rPr>
+        <w:t>enable</w:t>
+      </w:r>
+      <w:proofErr w:type="spellEnd"/>
+      <w:r>
+        <w:rPr>
+          <w:b/>
+          <w:bCs/>
+          <w:lang w:val="es-ES"/>
+        </w:rPr>
+        <w:t xml:space="preserve"> de los motores.</w:t>
+      </w:r>
+    </w:p>
+    <w:p>
+      <w:pPr>
+        <w:rPr>
+          <w:b/>
+          <w:bCs/>
+          <w:lang w:val="es-ES"/>
+        </w:rPr>
+      </w:pPr>
+    </w:p>
+    <w:p>
+      <w:pPr>
+        <w:rPr>
+          <w:b/>
+          <w:bCs/>
+          <w:lang w:val="es-ES"/>
+        </w:rPr>
+      </w:pPr>
+      <w:r>
+        <w:rPr>
+          <w:b/>
+          <w:bCs/>
+          <w:lang w:val="es-ES"/>
+        </w:rPr>
+        <w:br w:type="page"/>
+      </w:r>
+    </w:p>
+    <w:p>
+      <w:pPr>
+        <w:rPr>
+          <w:b/>
+          <w:bCs/>
+          <w:lang w:val="es-ES"/>
+        </w:rPr>
+      </w:pPr>
+      <w:r>
+        <w:rPr>
+          <w:b/>
+          <w:bCs/>
+          <w:lang w:val="es-ES"/>
+        </w:rPr>
+        <w:lastRenderedPageBreak/>
+        <w:br w:type="page"/>
+      </w:r>
+    </w:p>
+    <w:p>
+      <w:pPr>
+        <w:rPr>
+          <w:b/>
+          <w:bCs/>
+          <w:lang w:val="es-ES"/>
+        </w:rPr>
+      </w:pPr>
+      <w:proofErr w:type="gramStart"/>
+      <w:r>
+        <w:rPr>
+          <w:b/>
+          <w:bCs/>
+          <w:lang w:val="es-ES"/>
+        </w:rPr>
+        <w:lastRenderedPageBreak/>
+        <w:t>Canales primera</w:t>
+      </w:r>
+      <w:proofErr w:type="gramEnd"/>
+      <w:r>
+        <w:rPr>
+          <w:b/>
+          <w:bCs/>
+          <w:lang w:val="es-ES"/>
+        </w:rPr>
+        <w:t xml:space="preserve"> propuesta:</w:t>
       </w:r>
     </w:p>
     <w:p>
@@ -470,13 +893,7 @@
               <w:rPr>
                 <w:lang w:val="es-ES"/>
               </w:rPr>
-              <w:t>1</w:t>
-            </w:r>
-            <w:r>
-              <w:rPr>
-                <w:lang w:val="es-ES"/>
-              </w:rPr>
-              <w:t>0</w:t>
+              <w:t>10</w:t>
             </w:r>
           </w:p>
         </w:tc>
@@ -494,13 +911,7 @@
               <w:rPr>
                 <w:lang w:val="es-ES"/>
               </w:rPr>
-              <w:t>1</w:t>
-            </w:r>
-            <w:r>
-              <w:rPr>
-                <w:lang w:val="es-ES"/>
-              </w:rPr>
-              <w:t>-255</w:t>
+              <w:t>1-255</w:t>
             </w:r>
           </w:p>
         </w:tc>
@@ -621,13 +1032,7 @@
               <w:rPr>
                 <w:lang w:val="es-ES"/>
               </w:rPr>
-              <w:t>1</w:t>
-            </w:r>
-            <w:r>
-              <w:rPr>
-                <w:lang w:val="es-ES"/>
-              </w:rPr>
-              <w:t>2</w:t>
+              <w:t>12</w:t>
             </w:r>
           </w:p>
         </w:tc>
@@ -683,13 +1088,7 @@
               <w:rPr>
                 <w:lang w:val="es-ES"/>
               </w:rPr>
-              <w:t>1</w:t>
-            </w:r>
-            <w:r>
-              <w:rPr>
-                <w:lang w:val="es-ES"/>
-              </w:rPr>
-              <w:t>3</w:t>
+              <w:t>13</w:t>
             </w:r>
           </w:p>
         </w:tc>
@@ -745,13 +1144,7 @@
               <w:rPr>
                 <w:lang w:val="es-ES"/>
               </w:rPr>
-              <w:t>1</w:t>
-            </w:r>
-            <w:r>
-              <w:rPr>
-                <w:lang w:val="es-ES"/>
-              </w:rPr>
-              <w:t>4</w:t>
+              <w:t>14</w:t>
             </w:r>
           </w:p>
         </w:tc>
@@ -1337,7 +1730,6 @@
               <w:rPr>
                 <w:lang w:val="es-ES"/>
               </w:rPr>
-              <w:lastRenderedPageBreak/>
               <w:t>Encoder</w:t>
             </w:r>
             <w:proofErr w:type="spellEnd"/>
@@ -1351,13 +1743,7 @@
               <w:rPr>
                 <w:lang w:val="es-ES"/>
               </w:rPr>
-              <w:t>Derecha</w:t>
-            </w:r>
-            <w:r>
-              <w:rPr>
-                <w:lang w:val="es-ES"/>
-              </w:rPr>
-              <w:t xml:space="preserve"> petición</w:t>
+              <w:t>Derecha petición</w:t>
             </w:r>
           </w:p>
         </w:tc>
@@ -1601,13 +1987,7 @@
               <w:rPr>
                 <w:lang w:val="es-ES"/>
               </w:rPr>
-              <w:t>6</w:t>
-            </w:r>
-            <w:r>
-              <w:rPr>
-                <w:lang w:val="es-ES"/>
-              </w:rPr>
-              <w:t>1</w:t>
+              <w:t>61</w:t>
             </w:r>
           </w:p>
         </w:tc>
@@ -1629,368 +2009,8 @@
     <w:p>
       <w:pPr>
         <w:rPr>
-          <w:lang w:val="es-ES"/>
-        </w:rPr>
-      </w:pPr>
-    </w:p>
-    <w:p>
-      <w:pPr>
-        <w:rPr>
-          <w:lang w:val="es-ES"/>
-        </w:rPr>
-      </w:pPr>
-    </w:p>
-    <w:p>
-      <w:pPr>
-        <w:rPr>
-          <w:lang w:val="es-ES"/>
-        </w:rPr>
-      </w:pPr>
-    </w:p>
-    <w:p>
-      <w:pPr>
-        <w:rPr>
-          <w:lang w:val="es-ES"/>
-        </w:rPr>
-      </w:pPr>
-    </w:p>
-    <w:p>
-      <w:pPr>
-        <w:rPr>
-          <w:lang w:val="es-ES"/>
-        </w:rPr>
-      </w:pPr>
-    </w:p>
-    <w:p>
-      <w:pPr>
-        <w:rPr>
-          <w:lang w:val="es-ES"/>
-        </w:rPr>
-      </w:pPr>
-      <w:r>
-        <w:rPr>
-          <w:lang w:val="es-ES"/>
-        </w:rPr>
-        <w:br w:type="page"/>
-      </w:r>
-    </w:p>
-    <w:p>
-      <w:pPr>
-        <w:rPr>
-          <w:lang w:val="es-ES"/>
-        </w:rPr>
-      </w:pPr>
-      <w:r>
-        <w:rPr>
-          <w:lang w:val="es-ES"/>
-        </w:rPr>
-        <w:lastRenderedPageBreak/>
-        <w:t>Canal</w:t>
-      </w:r>
-    </w:p>
-    <w:p>
-      <w:pPr>
-        <w:rPr>
-          <w:lang w:val="es-ES"/>
-        </w:rPr>
-      </w:pPr>
-      <w:r>
-        <w:rPr>
-          <w:lang w:val="es-ES"/>
-        </w:rPr>
-        <w:t>Motores:</w:t>
-      </w:r>
-    </w:p>
-    <w:p>
-      <w:pPr>
-        <w:rPr>
-          <w:lang w:val="en-US"/>
-        </w:rPr>
-      </w:pPr>
-      <w:r>
-        <w:rPr>
-          <w:lang w:val="en-US"/>
-        </w:rPr>
-        <w:t xml:space="preserve">10 -&gt; </w:t>
-      </w:r>
-      <w:r>
-        <w:rPr>
-          <w:lang w:val="en-US"/>
-        </w:rPr>
-        <w:t>Enable</w:t>
-      </w:r>
-      <w:r>
-        <w:rPr>
-          <w:lang w:val="en-US"/>
-        </w:rPr>
-        <w:t xml:space="preserve"> Motor</w:t>
-      </w:r>
-      <w:r>
-        <w:rPr>
-          <w:lang w:val="en-US"/>
-        </w:rPr>
-        <w:t>s</w:t>
-      </w:r>
-    </w:p>
-    <w:p>
-      <w:pPr>
-        <w:rPr>
-          <w:lang w:val="en-US"/>
-        </w:rPr>
-      </w:pPr>
-      <w:r>
-        <w:rPr>
-          <w:lang w:val="en-US"/>
-        </w:rPr>
-        <w:t xml:space="preserve">11 -&gt; </w:t>
-      </w:r>
-      <w:r>
-        <w:rPr>
-          <w:lang w:val="en-US"/>
-        </w:rPr>
-        <w:t>Forward</w:t>
-      </w:r>
-    </w:p>
-    <w:p>
-      <w:pPr>
-        <w:rPr>
-          <w:lang w:val="en-US"/>
-        </w:rPr>
-      </w:pPr>
-      <w:r>
-        <w:rPr>
-          <w:lang w:val="en-US"/>
-        </w:rPr>
-        <w:t>12 -&gt;</w:t>
-      </w:r>
-      <w:r>
-        <w:rPr>
-          <w:lang w:val="en-US"/>
-        </w:rPr>
-        <w:t xml:space="preserve"> Backward</w:t>
-      </w:r>
-    </w:p>
-    <w:p>
-      <w:pPr>
-        <w:rPr>
-          <w:lang w:val="en-US"/>
-        </w:rPr>
-      </w:pPr>
-      <w:r>
-        <w:rPr>
-          <w:lang w:val="en-US"/>
-        </w:rPr>
-        <w:t>13 -&gt; Left</w:t>
-      </w:r>
-    </w:p>
-    <w:p>
-      <w:pPr>
-        <w:rPr>
-          <w:lang w:val="en-US"/>
-        </w:rPr>
-      </w:pPr>
-      <w:r>
-        <w:rPr>
-          <w:lang w:val="en-US"/>
-        </w:rPr>
-        <w:t>14 -&gt;</w:t>
-      </w:r>
-      <w:r>
-        <w:rPr>
-          <w:lang w:val="en-US"/>
-        </w:rPr>
-        <w:t xml:space="preserve"> R</w:t>
-      </w:r>
-      <w:r>
-        <w:rPr>
-          <w:lang w:val="en-US"/>
-        </w:rPr>
-        <w:t>ight</w:t>
-      </w:r>
-    </w:p>
-    <w:p>
-      <w:pPr>
-        <w:rPr>
-          <w:lang w:val="en-US"/>
-        </w:rPr>
-      </w:pPr>
-      <w:r>
-        <w:rPr>
-          <w:lang w:val="en-US"/>
-        </w:rPr>
-        <w:t>15 -&gt; Stop</w:t>
-      </w:r>
-    </w:p>
-    <w:p>
-      <w:pPr>
-        <w:rPr>
-          <w:lang w:val="es-ES"/>
-        </w:rPr>
-      </w:pPr>
-    </w:p>
-    <w:p>
-      <w:pPr>
-        <w:rPr>
-          <w:lang w:val="es-ES"/>
-        </w:rPr>
-      </w:pPr>
-      <w:proofErr w:type="spellStart"/>
-      <w:r>
-        <w:rPr>
-          <w:lang w:val="es-ES"/>
-        </w:rPr>
-        <w:t>Encoder</w:t>
-      </w:r>
-      <w:proofErr w:type="spellEnd"/>
-      <w:r>
-        <w:rPr>
-          <w:lang w:val="es-ES"/>
-        </w:rPr>
-        <w:t>:</w:t>
-      </w:r>
-    </w:p>
-    <w:p>
-      <w:pPr>
-        <w:rPr>
-          <w:lang w:val="en-US"/>
-        </w:rPr>
-      </w:pPr>
-      <w:r>
-        <w:rPr>
-          <w:lang w:val="en-US"/>
-        </w:rPr>
-        <w:t>20 -&gt; Encoder Left</w:t>
-      </w:r>
-    </w:p>
-    <w:p>
-      <w:pPr>
-        <w:rPr>
-          <w:lang w:val="en-US"/>
-        </w:rPr>
-      </w:pPr>
-      <w:r>
-        <w:rPr>
-          <w:lang w:val="en-US"/>
-        </w:rPr>
-        <w:t xml:space="preserve">21 -&gt; Encoder </w:t>
-      </w:r>
-      <w:r>
-        <w:rPr>
-          <w:lang w:val="en-US"/>
-        </w:rPr>
-        <w:t>R</w:t>
-      </w:r>
-      <w:r>
-        <w:rPr>
-          <w:lang w:val="en-US"/>
-        </w:rPr>
-        <w:t>ight</w:t>
-      </w:r>
-    </w:p>
-    <w:p>
-      <w:pPr>
-        <w:rPr>
-          <w:lang w:val="en-US"/>
-        </w:rPr>
-      </w:pPr>
-    </w:p>
-    <w:p>
-      <w:pPr>
-        <w:rPr>
-          <w:lang w:val="en-US"/>
-        </w:rPr>
-      </w:pPr>
-      <w:r>
-        <w:rPr>
-          <w:lang w:val="en-US"/>
-        </w:rPr>
-        <w:t>Ultrasound</w:t>
-      </w:r>
-      <w:r>
-        <w:rPr>
-          <w:lang w:val="en-US"/>
-        </w:rPr>
-        <w:t>:</w:t>
-      </w:r>
-    </w:p>
-    <w:p>
-      <w:pPr>
-        <w:rPr>
-          <w:lang w:val="en-US"/>
-        </w:rPr>
-      </w:pPr>
-      <w:r>
-        <w:rPr>
-          <w:lang w:val="en-US"/>
-        </w:rPr>
-        <w:t xml:space="preserve">31 -&gt; </w:t>
-      </w:r>
-      <w:r>
-        <w:rPr>
-          <w:lang w:val="en-US"/>
-        </w:rPr>
-        <w:t>Ultrasound</w:t>
-      </w:r>
-      <w:r>
-        <w:rPr>
-          <w:lang w:val="en-US"/>
-        </w:rPr>
-        <w:t xml:space="preserve"> </w:t>
-      </w:r>
-      <w:r>
-        <w:rPr>
-          <w:lang w:val="en-US"/>
-        </w:rPr>
-        <w:t>Left</w:t>
-      </w:r>
-    </w:p>
-    <w:p>
-      <w:pPr>
-        <w:rPr>
-          <w:lang w:val="en-US"/>
-        </w:rPr>
-      </w:pPr>
-      <w:r>
-        <w:rPr>
-          <w:lang w:val="en-US"/>
-        </w:rPr>
-        <w:t xml:space="preserve">32 -&gt; </w:t>
-      </w:r>
-      <w:r>
-        <w:rPr>
-          <w:lang w:val="en-US"/>
-        </w:rPr>
-        <w:t>Ultrasound</w:t>
-      </w:r>
-      <w:r>
-        <w:rPr>
-          <w:lang w:val="en-US"/>
-        </w:rPr>
-        <w:t xml:space="preserve"> </w:t>
-      </w:r>
-      <w:r>
-        <w:rPr>
-          <w:lang w:val="en-US"/>
-        </w:rPr>
-        <w:t>R</w:t>
-      </w:r>
-      <w:r>
-        <w:rPr>
-          <w:lang w:val="en-US"/>
-        </w:rPr>
-        <w:t>ight</w:t>
-      </w:r>
-    </w:p>
-    <w:p>
-      <w:pPr>
-        <w:rPr>
-          <w:lang w:val="es-ES"/>
-        </w:rPr>
-      </w:pPr>
-    </w:p>
-    <w:p>
-      <w:pPr>
-        <w:rPr>
+          <w:b/>
+          <w:bCs/>
           <w:lang w:val="es-ES"/>
         </w:rPr>
       </w:pPr>

</xml_diff>

<commit_message>
I2C. Leer valores de los encoders
</commit_message>
<xml_diff>
--- a/Tipologia mensajes I2C.docx
+++ b/Tipologia mensajes I2C.docx
@@ -367,6 +367,7 @@
     </w:p>
     <w:p>
       <w:pPr>
+        <w:pStyle w:val="Ttulo3"/>
         <w:rPr>
           <w:lang w:val="es-ES"/>
         </w:rPr>
@@ -507,6 +508,7 @@
     </w:p>
     <w:p>
       <w:pPr>
+        <w:pStyle w:val="Ttulo3"/>
         <w:rPr>
           <w:lang w:val="es-ES"/>
         </w:rPr>
@@ -573,6 +575,7 @@
     </w:p>
     <w:p>
       <w:pPr>
+        <w:pStyle w:val="Ttulo3"/>
         <w:rPr>
           <w:lang w:val="en-US"/>
         </w:rPr>
@@ -652,49 +655,6 @@
           <w:lang w:val="es-ES"/>
         </w:rPr>
       </w:pPr>
-    </w:p>
-    <w:p>
-      <w:pPr>
-        <w:rPr>
-          <w:b/>
-          <w:bCs/>
-          <w:lang w:val="es-ES"/>
-        </w:rPr>
-      </w:pPr>
-      <w:r>
-        <w:rPr>
-          <w:b/>
-          <w:bCs/>
-          <w:lang w:val="es-ES"/>
-        </w:rPr>
-        <w:t xml:space="preserve">Primero se le da </w:t>
-      </w:r>
-      <w:r>
-        <w:rPr>
-          <w:b/>
-          <w:bCs/>
-          <w:lang w:val="es-ES"/>
-        </w:rPr>
-        <w:t xml:space="preserve">la orden y luego el </w:t>
-      </w:r>
-      <w:proofErr w:type="spellStart"/>
-      <w:r>
-        <w:rPr>
-          <w:b/>
-          <w:bCs/>
-          <w:lang w:val="es-ES"/>
-        </w:rPr>
-        <w:t>enable</w:t>
-      </w:r>
-      <w:proofErr w:type="spellEnd"/>
-      <w:r>
-        <w:rPr>
-          <w:b/>
-          <w:bCs/>
-          <w:lang w:val="es-ES"/>
-        </w:rPr>
-        <w:t xml:space="preserve"> de los motores.</w:t>
-      </w:r>
     </w:p>
     <w:p>
       <w:pPr>
@@ -2594,6 +2554,28 @@
       <w:szCs w:val="26"/>
     </w:rPr>
   </w:style>
+  <w:style w:type="paragraph" w:styleId="Ttulo3">
+    <w:name w:val="heading 3"/>
+    <w:basedOn w:val="Normal"/>
+    <w:next w:val="Normal"/>
+    <w:link w:val="Ttulo3Car"/>
+    <w:uiPriority w:val="9"/>
+    <w:unhideWhenUsed/>
+    <w:qFormat/>
+    <w:rsid w:val="00C760F4"/>
+    <w:pPr>
+      <w:keepNext/>
+      <w:keepLines/>
+      <w:spacing w:before="40" w:after="0"/>
+      <w:outlineLvl w:val="2"/>
+    </w:pPr>
+    <w:rPr>
+      <w:rFonts w:asciiTheme="majorHAnsi" w:eastAsiaTheme="majorEastAsia" w:hAnsiTheme="majorHAnsi" w:cstheme="majorBidi"/>
+      <w:color w:val="1F3763" w:themeColor="accent1" w:themeShade="7F"/>
+      <w:sz w:val="24"/>
+      <w:szCs w:val="24"/>
+    </w:rPr>
+  </w:style>
   <w:style w:type="character" w:default="1" w:styleId="Fuentedeprrafopredeter">
     <w:name w:val="Default Paragraph Font"/>
     <w:uiPriority w:val="1"/>
@@ -2675,6 +2657,19 @@
       <w:color w:val="2F5496" w:themeColor="accent1" w:themeShade="BF"/>
       <w:sz w:val="26"/>
       <w:szCs w:val="26"/>
+    </w:rPr>
+  </w:style>
+  <w:style w:type="character" w:customStyle="1" w:styleId="Ttulo3Car">
+    <w:name w:val="Título 3 Car"/>
+    <w:basedOn w:val="Fuentedeprrafopredeter"/>
+    <w:link w:val="Ttulo3"/>
+    <w:uiPriority w:val="9"/>
+    <w:rsid w:val="00C760F4"/>
+    <w:rPr>
+      <w:rFonts w:asciiTheme="majorHAnsi" w:eastAsiaTheme="majorEastAsia" w:hAnsiTheme="majorHAnsi" w:cstheme="majorBidi"/>
+      <w:color w:val="1F3763" w:themeColor="accent1" w:themeShade="7F"/>
+      <w:sz w:val="24"/>
+      <w:szCs w:val="24"/>
     </w:rPr>
   </w:style>
 </w:styles>

</xml_diff>

<commit_message>
Update Tipologia mensajes I2C.docx
</commit_message>
<xml_diff>
--- a/Tipologia mensajes I2C.docx
+++ b/Tipologia mensajes I2C.docx
@@ -381,6 +381,61 @@
     </w:p>
     <w:p>
       <w:pPr>
+        <w:rPr>
+          <w:lang w:val="en-US"/>
+        </w:rPr>
+      </w:pPr>
+      <w:r>
+        <w:rPr>
+          <w:lang w:val="en-US"/>
+        </w:rPr>
+        <w:t xml:space="preserve">10 -&gt; </w:t>
+      </w:r>
+      <w:r>
+        <w:rPr>
+          <w:lang w:val="en-US"/>
+        </w:rPr>
+        <w:t>Enable</w:t>
+      </w:r>
+      <w:r>
+        <w:rPr>
+          <w:lang w:val="en-US"/>
+        </w:rPr>
+        <w:t xml:space="preserve"> Motor</w:t>
+      </w:r>
+      <w:r>
+        <w:rPr>
+          <w:lang w:val="en-US"/>
+        </w:rPr>
+        <w:t>s</w:t>
+      </w:r>
+      <w:r>
+        <w:rPr>
+          <w:lang w:val="en-US"/>
+        </w:rPr>
+        <w:t xml:space="preserve"> </w:t>
+      </w:r>
+      <w:r>
+        <w:rPr>
+          <w:lang w:val="en-US"/>
+        </w:rPr>
+        <w:t xml:space="preserve">(Sin </w:t>
+      </w:r>
+      <w:r>
+        <w:rPr>
+          <w:lang w:val="es-ES"/>
+        </w:rPr>
+        <w:t xml:space="preserve">mensaje </w:t>
+      </w:r>
+      <w:r>
+        <w:rPr>
+          <w:lang w:val="en-US"/>
+        </w:rPr>
+        <w:t>0Bytes)</w:t>
+      </w:r>
+    </w:p>
+    <w:p>
+      <w:pPr>
         <w:jc w:val="both"/>
         <w:rPr>
           <w:lang w:val="en-US"/>
@@ -390,25 +445,39 @@
         <w:rPr>
           <w:lang w:val="en-US"/>
         </w:rPr>
-        <w:t xml:space="preserve">10 -&gt; </w:t>
-      </w:r>
-      <w:r>
-        <w:rPr>
-          <w:lang w:val="en-US"/>
-        </w:rPr>
-        <w:t>Enable</w:t>
-      </w:r>
-      <w:r>
-        <w:rPr>
-          <w:lang w:val="en-US"/>
-        </w:rPr>
-        <w:t xml:space="preserve"> Motor</w:t>
-      </w:r>
-      <w:r>
-        <w:rPr>
-          <w:lang w:val="en-US"/>
-        </w:rPr>
-        <w:t>s</w:t>
+        <w:t xml:space="preserve">11 -&gt; </w:t>
+      </w:r>
+      <w:r>
+        <w:rPr>
+          <w:lang w:val="en-US"/>
+        </w:rPr>
+        <w:t>Forward</w:t>
+      </w:r>
+      <w:r>
+        <w:rPr>
+          <w:lang w:val="en-US"/>
+        </w:rPr>
+        <w:t xml:space="preserve"> (</w:t>
+      </w:r>
+      <w:r>
+        <w:rPr>
+          <w:lang w:val="es-ES"/>
+        </w:rPr>
+        <w:t xml:space="preserve">Velocidad motor L (1Byte), Velocidad motor R (1Byte), Valor final </w:t>
+      </w:r>
+      <w:proofErr w:type="spellStart"/>
+      <w:r>
+        <w:rPr>
+          <w:lang w:val="es-ES"/>
+        </w:rPr>
+        <w:t>encoder</w:t>
+      </w:r>
+      <w:proofErr w:type="spellEnd"/>
+      <w:r>
+        <w:rPr>
+          <w:lang w:val="es-ES"/>
+        </w:rPr>
+        <w:t xml:space="preserve"> (2Bytes))</w:t>
       </w:r>
     </w:p>
     <w:p>
@@ -422,13 +491,13 @@
         <w:rPr>
           <w:lang w:val="en-US"/>
         </w:rPr>
-        <w:t xml:space="preserve">11 -&gt; </w:t>
-      </w:r>
-      <w:r>
-        <w:rPr>
-          <w:lang w:val="en-US"/>
-        </w:rPr>
-        <w:t>Forward</w:t>
+        <w:t>12 -&gt;</w:t>
+      </w:r>
+      <w:r>
+        <w:rPr>
+          <w:lang w:val="en-US"/>
+        </w:rPr>
+        <w:t xml:space="preserve"> Backward</w:t>
       </w:r>
       <w:r>
         <w:rPr>
@@ -468,13 +537,7 @@
         <w:rPr>
           <w:lang w:val="en-US"/>
         </w:rPr>
-        <w:t>12 -&gt;</w:t>
-      </w:r>
-      <w:r>
-        <w:rPr>
-          <w:lang w:val="en-US"/>
-        </w:rPr>
-        <w:t xml:space="preserve"> Backward</w:t>
+        <w:t>13 -&gt; Left</w:t>
       </w:r>
       <w:r>
         <w:rPr>
@@ -514,7 +577,19 @@
         <w:rPr>
           <w:lang w:val="en-US"/>
         </w:rPr>
-        <w:t>13 -&gt; Left</w:t>
+        <w:t>14 -&gt;</w:t>
+      </w:r>
+      <w:r>
+        <w:rPr>
+          <w:lang w:val="en-US"/>
+        </w:rPr>
+        <w:t xml:space="preserve"> R</w:t>
+      </w:r>
+      <w:r>
+        <w:rPr>
+          <w:lang w:val="en-US"/>
+        </w:rPr>
+        <w:t>ight</w:t>
       </w:r>
       <w:r>
         <w:rPr>
@@ -545,22 +620,100 @@
     </w:p>
     <w:p>
       <w:pPr>
-        <w:jc w:val="both"/>
-        <w:rPr>
-          <w:lang w:val="en-US"/>
-        </w:rPr>
-      </w:pPr>
-      <w:r>
-        <w:rPr>
-          <w:lang w:val="en-US"/>
-        </w:rPr>
-        <w:t>14 -&gt;</w:t>
-      </w:r>
-      <w:r>
-        <w:rPr>
-          <w:lang w:val="en-US"/>
-        </w:rPr>
-        <w:t xml:space="preserve"> R</w:t>
+        <w:rPr>
+          <w:lang w:val="en-US"/>
+        </w:rPr>
+      </w:pPr>
+      <w:r>
+        <w:rPr>
+          <w:lang w:val="en-US"/>
+        </w:rPr>
+        <w:t>15 -&gt; Stop</w:t>
+      </w:r>
+      <w:r>
+        <w:rPr>
+          <w:lang w:val="es-ES"/>
+        </w:rPr>
+        <w:t xml:space="preserve"> (Sin mensaje 0Bytes)</w:t>
+      </w:r>
+    </w:p>
+    <w:p>
+      <w:pPr>
+        <w:rPr>
+          <w:lang w:val="es-ES"/>
+        </w:rPr>
+      </w:pPr>
+    </w:p>
+    <w:p>
+      <w:pPr>
+        <w:pStyle w:val="Ttulo3"/>
+        <w:rPr>
+          <w:lang w:val="es-ES"/>
+        </w:rPr>
+      </w:pPr>
+      <w:proofErr w:type="spellStart"/>
+      <w:r>
+        <w:rPr>
+          <w:lang w:val="es-ES"/>
+        </w:rPr>
+        <w:t>Encoder</w:t>
+      </w:r>
+      <w:proofErr w:type="spellEnd"/>
+      <w:r>
+        <w:rPr>
+          <w:lang w:val="es-ES"/>
+        </w:rPr>
+        <w:t>:</w:t>
+      </w:r>
+    </w:p>
+    <w:p>
+      <w:pPr>
+        <w:rPr>
+          <w:lang w:val="en-US"/>
+        </w:rPr>
+      </w:pPr>
+      <w:r>
+        <w:rPr>
+          <w:lang w:val="en-US"/>
+        </w:rPr>
+        <w:t>20 -&gt; Encoder Left</w:t>
+      </w:r>
+      <w:r>
+        <w:rPr>
+          <w:lang w:val="en-US"/>
+        </w:rPr>
+        <w:t xml:space="preserve"> (Sin </w:t>
+      </w:r>
+      <w:r>
+        <w:rPr>
+          <w:lang w:val="es-ES"/>
+        </w:rPr>
+        <w:t xml:space="preserve">mensaje </w:t>
+      </w:r>
+      <w:r>
+        <w:rPr>
+          <w:lang w:val="en-US"/>
+        </w:rPr>
+        <w:t>0Bytes)</w:t>
+      </w:r>
+    </w:p>
+    <w:p>
+      <w:pPr>
+        <w:rPr>
+          <w:lang w:val="en-US"/>
+        </w:rPr>
+      </w:pPr>
+      <w:r>
+        <w:rPr>
+          <w:lang w:val="en-US"/>
+        </w:rPr>
+        <w:t xml:space="preserve">21 -&gt; Encoder </w:t>
+      </w:r>
+      <w:r>
+        <w:rPr>
+          <w:lang w:val="en-US"/>
+        </w:rPr>
+        <w:t>R</w:t>
       </w:r>
       <w:r>
         <w:rPr>
@@ -572,52 +725,111 @@
         <w:rPr>
           <w:lang w:val="en-US"/>
         </w:rPr>
-        <w:t xml:space="preserve"> (</w:t>
-      </w:r>
-      <w:r>
-        <w:rPr>
-          <w:lang w:val="es-ES"/>
-        </w:rPr>
-        <w:t xml:space="preserve">Velocidad motor L (1Byte), Velocidad motor R (1Byte), Valor final </w:t>
-      </w:r>
-      <w:proofErr w:type="spellStart"/>
-      <w:r>
-        <w:rPr>
-          <w:lang w:val="es-ES"/>
-        </w:rPr>
-        <w:t>encoder</w:t>
-      </w:r>
-      <w:proofErr w:type="spellEnd"/>
-      <w:r>
-        <w:rPr>
-          <w:lang w:val="es-ES"/>
-        </w:rPr>
-        <w:t xml:space="preserve"> (2Bytes))</w:t>
-      </w:r>
-    </w:p>
-    <w:p>
-      <w:pPr>
-        <w:rPr>
-          <w:lang w:val="en-US"/>
-        </w:rPr>
-      </w:pPr>
-      <w:r>
-        <w:rPr>
-          <w:lang w:val="en-US"/>
-        </w:rPr>
-        <w:t>15 -&gt; Stop</w:t>
-      </w:r>
-      <w:r>
-        <w:rPr>
-          <w:lang w:val="es-ES"/>
-        </w:rPr>
-        <w:t xml:space="preserve"> (Sin mensaje 0Bytes)</w:t>
-      </w:r>
-    </w:p>
-    <w:p>
-      <w:pPr>
-        <w:rPr>
-          <w:lang w:val="es-ES"/>
+        <w:t xml:space="preserve"> (Sin </w:t>
+      </w:r>
+      <w:r>
+        <w:rPr>
+          <w:lang w:val="es-ES"/>
+        </w:rPr>
+        <w:t xml:space="preserve">mensaje </w:t>
+      </w:r>
+      <w:r>
+        <w:rPr>
+          <w:lang w:val="en-US"/>
+        </w:rPr>
+        <w:t>0Bytes)</w:t>
+      </w:r>
+    </w:p>
+    <w:p>
+      <w:pPr>
+        <w:rPr>
+          <w:lang w:val="en-US"/>
+        </w:rPr>
+      </w:pPr>
+      <w:r>
+        <w:rPr>
+          <w:lang w:val="en-US"/>
+        </w:rPr>
+        <w:t>22</w:t>
+      </w:r>
+      <w:r>
+        <w:rPr>
+          <w:lang w:val="en-US"/>
+        </w:rPr>
+        <w:t xml:space="preserve">-&gt; </w:t>
+      </w:r>
+      <w:r>
+        <w:rPr>
+          <w:lang w:val="en-US"/>
+        </w:rPr>
+        <w:t>Reset Encoder Left</w:t>
+      </w:r>
+      <w:r>
+        <w:rPr>
+          <w:lang w:val="en-US"/>
+        </w:rPr>
+        <w:t xml:space="preserve"> (Sin </w:t>
+      </w:r>
+      <w:r>
+        <w:rPr>
+          <w:lang w:val="es-ES"/>
+        </w:rPr>
+        <w:t xml:space="preserve">mensaje </w:t>
+      </w:r>
+      <w:r>
+        <w:rPr>
+          <w:lang w:val="en-US"/>
+        </w:rPr>
+        <w:t>0Bytes)</w:t>
+      </w:r>
+    </w:p>
+    <w:p>
+      <w:pPr>
+        <w:rPr>
+          <w:lang w:val="en-US"/>
+        </w:rPr>
+      </w:pPr>
+      <w:r>
+        <w:rPr>
+          <w:lang w:val="en-US"/>
+        </w:rPr>
+        <w:t>23</w:t>
+      </w:r>
+      <w:r>
+        <w:rPr>
+          <w:lang w:val="en-US"/>
+        </w:rPr>
+        <w:t xml:space="preserve">-&gt; </w:t>
+      </w:r>
+      <w:r>
+        <w:rPr>
+          <w:lang w:val="en-US"/>
+        </w:rPr>
+        <w:t xml:space="preserve">Reset Encoder Right </w:t>
+      </w:r>
+      <w:r>
+        <w:rPr>
+          <w:lang w:val="en-US"/>
+        </w:rPr>
+        <w:t xml:space="preserve">(Sin </w:t>
+      </w:r>
+      <w:r>
+        <w:rPr>
+          <w:lang w:val="es-ES"/>
+        </w:rPr>
+        <w:t xml:space="preserve">mensaje </w:t>
+      </w:r>
+      <w:r>
+        <w:rPr>
+          <w:lang w:val="en-US"/>
+        </w:rPr>
+        <w:t>0Bytes)</w:t>
+      </w:r>
+    </w:p>
+    <w:p>
+      <w:pPr>
+        <w:rPr>
+          <w:lang w:val="en-US"/>
         </w:rPr>
       </w:pPr>
     </w:p>
@@ -625,20 +837,18 @@
       <w:pPr>
         <w:pStyle w:val="Ttulo3"/>
         <w:rPr>
-          <w:lang w:val="es-ES"/>
-        </w:rPr>
-      </w:pPr>
-      <w:proofErr w:type="spellStart"/>
-      <w:r>
-        <w:rPr>
-          <w:lang w:val="es-ES"/>
-        </w:rPr>
-        <w:t>Encoder</w:t>
-      </w:r>
-      <w:proofErr w:type="spellEnd"/>
-      <w:r>
-        <w:rPr>
-          <w:lang w:val="es-ES"/>
+          <w:lang w:val="en-US"/>
+        </w:rPr>
+      </w:pPr>
+      <w:r>
+        <w:rPr>
+          <w:lang w:val="en-US"/>
+        </w:rPr>
+        <w:t>Ultrasound</w:t>
+      </w:r>
+      <w:r>
+        <w:rPr>
+          <w:lang w:val="en-US"/>
         </w:rPr>
         <w:t>:</w:t>
       </w:r>
@@ -653,7 +863,19 @@
         <w:rPr>
           <w:lang w:val="en-US"/>
         </w:rPr>
-        <w:t>20 -&gt; Encoder Left</w:t>
+        <w:t xml:space="preserve">31 -&gt; </w:t>
+      </w:r>
+      <w:r>
+        <w:rPr>
+          <w:lang w:val="en-US"/>
+        </w:rPr>
+        <w:t xml:space="preserve">Ultrasound </w:t>
+      </w:r>
+      <w:r>
+        <w:rPr>
+          <w:lang w:val="en-US"/>
+        </w:rPr>
+        <w:t>Left</w:t>
       </w:r>
       <w:r>
         <w:rPr>
@@ -684,7 +906,13 @@
         <w:rPr>
           <w:lang w:val="en-US"/>
         </w:rPr>
-        <w:t xml:space="preserve">21 -&gt; Encoder </w:t>
+        <w:t xml:space="preserve">32 -&gt; </w:t>
+      </w:r>
+      <w:r>
+        <w:rPr>
+          <w:lang w:val="en-US"/>
+        </w:rPr>
+        <w:t xml:space="preserve">Ultrasound </w:t>
       </w:r>
       <w:r>
         <w:rPr>
@@ -720,32 +948,41 @@
     <w:p>
       <w:pPr>
         <w:rPr>
-          <w:lang w:val="en-US"/>
-        </w:rPr>
-      </w:pPr>
-      <w:r>
-        <w:rPr>
-          <w:lang w:val="en-US"/>
-        </w:rPr>
-        <w:t>22</w:t>
-      </w:r>
-      <w:r>
-        <w:rPr>
-          <w:lang w:val="en-US"/>
-        </w:rPr>
-        <w:t xml:space="preserve">-&gt; </w:t>
-      </w:r>
-      <w:r>
-        <w:rPr>
-          <w:lang w:val="en-US"/>
-        </w:rPr>
-        <w:t>Reset Encoder Left</w:t>
-      </w:r>
-      <w:r>
-        <w:rPr>
-          <w:lang w:val="en-US"/>
-        </w:rPr>
-        <w:t xml:space="preserve"> (Sin </w:t>
+          <w:lang w:val="es-ES"/>
+        </w:rPr>
+      </w:pPr>
+    </w:p>
+    <w:p>
+      <w:pPr>
+        <w:pStyle w:val="Ttulo3"/>
+        <w:rPr>
+          <w:lang w:val="en-US"/>
+        </w:rPr>
+      </w:pPr>
+      <w:r>
+        <w:rPr>
+          <w:lang w:val="en-US"/>
+        </w:rPr>
+        <w:t>LED:</w:t>
+      </w:r>
+    </w:p>
+    <w:p>
+      <w:pPr>
+        <w:rPr>
+          <w:lang w:val="en-US"/>
+        </w:rPr>
+      </w:pPr>
+      <w:r>
+        <w:rPr>
+          <w:lang w:val="en-US"/>
+        </w:rPr>
+        <w:t xml:space="preserve">40 -&gt; Led Off </w:t>
+      </w:r>
+      <w:r>
+        <w:rPr>
+          <w:lang w:val="en-US"/>
+        </w:rPr>
+        <w:t xml:space="preserve">(Sin </w:t>
       </w:r>
       <w:r>
         <w:rPr>
@@ -759,175 +996,6 @@
         </w:rPr>
         <w:t>0Bytes)</w:t>
       </w:r>
-    </w:p>
-    <w:p>
-      <w:pPr>
-        <w:rPr>
-          <w:lang w:val="en-US"/>
-        </w:rPr>
-      </w:pPr>
-      <w:r>
-        <w:rPr>
-          <w:lang w:val="en-US"/>
-        </w:rPr>
-        <w:t>23</w:t>
-      </w:r>
-      <w:r>
-        <w:rPr>
-          <w:lang w:val="en-US"/>
-        </w:rPr>
-        <w:t xml:space="preserve">-&gt; </w:t>
-      </w:r>
-      <w:r>
-        <w:rPr>
-          <w:lang w:val="en-US"/>
-        </w:rPr>
-        <w:t xml:space="preserve">Reset Encoder Right </w:t>
-      </w:r>
-      <w:r>
-        <w:rPr>
-          <w:lang w:val="en-US"/>
-        </w:rPr>
-        <w:t xml:space="preserve">(Sin </w:t>
-      </w:r>
-      <w:r>
-        <w:rPr>
-          <w:lang w:val="es-ES"/>
-        </w:rPr>
-        <w:t xml:space="preserve">mensaje </w:t>
-      </w:r>
-      <w:r>
-        <w:rPr>
-          <w:lang w:val="en-US"/>
-        </w:rPr>
-        <w:t>0Bytes)</w:t>
-      </w:r>
-    </w:p>
-    <w:p>
-      <w:pPr>
-        <w:rPr>
-          <w:lang w:val="en-US"/>
-        </w:rPr>
-      </w:pPr>
-    </w:p>
-    <w:p>
-      <w:pPr>
-        <w:pStyle w:val="Ttulo3"/>
-        <w:rPr>
-          <w:lang w:val="en-US"/>
-        </w:rPr>
-      </w:pPr>
-      <w:r>
-        <w:rPr>
-          <w:lang w:val="en-US"/>
-        </w:rPr>
-        <w:t>Ultrasound</w:t>
-      </w:r>
-      <w:r>
-        <w:rPr>
-          <w:lang w:val="en-US"/>
-        </w:rPr>
-        <w:t>:</w:t>
-      </w:r>
-    </w:p>
-    <w:p>
-      <w:pPr>
-        <w:rPr>
-          <w:lang w:val="en-US"/>
-        </w:rPr>
-      </w:pPr>
-      <w:r>
-        <w:rPr>
-          <w:lang w:val="en-US"/>
-        </w:rPr>
-        <w:t xml:space="preserve">31 -&gt; </w:t>
-      </w:r>
-      <w:r>
-        <w:rPr>
-          <w:lang w:val="en-US"/>
-        </w:rPr>
-        <w:t xml:space="preserve">Ultrasound </w:t>
-      </w:r>
-      <w:r>
-        <w:rPr>
-          <w:lang w:val="en-US"/>
-        </w:rPr>
-        <w:t>Left</w:t>
-      </w:r>
-      <w:r>
-        <w:rPr>
-          <w:lang w:val="en-US"/>
-        </w:rPr>
-        <w:t xml:space="preserve"> (Sin </w:t>
-      </w:r>
-      <w:r>
-        <w:rPr>
-          <w:lang w:val="es-ES"/>
-        </w:rPr>
-        <w:t xml:space="preserve">mensaje </w:t>
-      </w:r>
-      <w:r>
-        <w:rPr>
-          <w:lang w:val="en-US"/>
-        </w:rPr>
-        <w:t>0Bytes)</w:t>
-      </w:r>
-    </w:p>
-    <w:p>
-      <w:pPr>
-        <w:rPr>
-          <w:lang w:val="en-US"/>
-        </w:rPr>
-      </w:pPr>
-      <w:r>
-        <w:rPr>
-          <w:lang w:val="en-US"/>
-        </w:rPr>
-        <w:t xml:space="preserve">32 -&gt; </w:t>
-      </w:r>
-      <w:r>
-        <w:rPr>
-          <w:lang w:val="en-US"/>
-        </w:rPr>
-        <w:t xml:space="preserve">Ultrasound </w:t>
-      </w:r>
-      <w:r>
-        <w:rPr>
-          <w:lang w:val="en-US"/>
-        </w:rPr>
-        <w:t>R</w:t>
-      </w:r>
-      <w:r>
-        <w:rPr>
-          <w:lang w:val="en-US"/>
-        </w:rPr>
-        <w:t>ight</w:t>
-      </w:r>
-      <w:r>
-        <w:rPr>
-          <w:lang w:val="en-US"/>
-        </w:rPr>
-        <w:t xml:space="preserve"> (Sin </w:t>
-      </w:r>
-      <w:r>
-        <w:rPr>
-          <w:lang w:val="es-ES"/>
-        </w:rPr>
-        <w:t xml:space="preserve">mensaje </w:t>
-      </w:r>
-      <w:r>
-        <w:rPr>
-          <w:lang w:val="en-US"/>
-        </w:rPr>
-        <w:t>0Bytes)</w:t>
-      </w:r>
-    </w:p>
-    <w:p>
-      <w:pPr>
-        <w:rPr>
-          <w:lang w:val="es-ES"/>
-        </w:rPr>
-      </w:pPr>
     </w:p>
     <w:p>
       <w:pPr>

</xml_diff>